<commit_message>
file changes while writting diss
</commit_message>
<xml_diff>
--- a/supervisor_meeting_notes/17th_meeting_minutes_22_2_24.docx
+++ b/supervisor_meeting_notes/17th_meeting_minutes_22_2_24.docx
@@ -18,7 +18,16 @@
           <w:u w:val="single"/>
           <w:lang w:val="en-US"/>
         </w:rPr>
-        <w:t>16</w:t>
+        <w:t>1</w:t>
+      </w:r>
+      <w:r>
+        <w:rPr>
+          <w:sz w:val="40"/>
+          <w:szCs w:val="40"/>
+          <w:u w:val="single"/>
+          <w:lang w:val="en-US"/>
+        </w:rPr>
+        <w:t>7</w:t>
       </w:r>
       <w:r>
         <w:rPr>
@@ -55,7 +64,25 @@
           <w:u w:val="single"/>
           <w:lang w:val="en-US"/>
         </w:rPr>
-        <w:t xml:space="preserve"> 15/2/24 14:00 – 14:30</w:t>
+        <w:t xml:space="preserve"> </w:t>
+      </w:r>
+      <w:r>
+        <w:rPr>
+          <w:sz w:val="40"/>
+          <w:szCs w:val="40"/>
+          <w:u w:val="single"/>
+          <w:lang w:val="en-US"/>
+        </w:rPr>
+        <w:t>22</w:t>
+      </w:r>
+      <w:r>
+        <w:rPr>
+          <w:sz w:val="40"/>
+          <w:szCs w:val="40"/>
+          <w:u w:val="single"/>
+          <w:lang w:val="en-US"/>
+        </w:rPr>
+        <w:t>/2/24 14:00 – 14:30</w:t>
       </w:r>
     </w:p>
     <w:p>
@@ -103,8 +130,13 @@
         </w:numPr>
       </w:pPr>
       <w:r>
-        <w:t>Wrote some more</w:t>
-      </w:r>
+        <w:t xml:space="preserve">Wrote some </w:t>
+      </w:r>
+      <w:proofErr w:type="gramStart"/>
+      <w:r>
+        <w:t>more</w:t>
+      </w:r>
+      <w:proofErr w:type="gramEnd"/>
     </w:p>
     <w:p>
       <w:pPr>
@@ -115,8 +147,13 @@
         </w:numPr>
       </w:pPr>
       <w:r>
-        <w:t>Restructured how I am organizing the background</w:t>
-      </w:r>
+        <w:t xml:space="preserve">Restructured how I am organizing the </w:t>
+      </w:r>
+      <w:proofErr w:type="gramStart"/>
+      <w:r>
+        <w:t>background</w:t>
+      </w:r>
+      <w:proofErr w:type="gramEnd"/>
     </w:p>
     <w:p>
       <w:pPr>
@@ -127,8 +164,13 @@
         </w:numPr>
       </w:pPr>
       <w:r>
-        <w:t>Trying to improve prediction systems</w:t>
-      </w:r>
+        <w:t xml:space="preserve">Trying to improve prediction </w:t>
+      </w:r>
+      <w:proofErr w:type="gramStart"/>
+      <w:r>
+        <w:t>systems</w:t>
+      </w:r>
+      <w:proofErr w:type="gramEnd"/>
     </w:p>
     <w:p>
       <w:pPr>
@@ -139,8 +181,13 @@
         </w:numPr>
       </w:pPr>
       <w:r>
-        <w:t>Tried many combinations of hyper parameters</w:t>
-      </w:r>
+        <w:t xml:space="preserve">Tried many combinations of hyper </w:t>
+      </w:r>
+      <w:proofErr w:type="gramStart"/>
+      <w:r>
+        <w:t>parameters</w:t>
+      </w:r>
+      <w:proofErr w:type="gramEnd"/>
     </w:p>
     <w:p>
       <w:pPr>
@@ -151,8 +198,13 @@
         </w:numPr>
       </w:pPr>
       <w:r>
-        <w:t>Didn’t make much of any difference to the results</w:t>
-      </w:r>
+        <w:t xml:space="preserve">Didn’t make much of any difference to the </w:t>
+      </w:r>
+      <w:proofErr w:type="gramStart"/>
+      <w:r>
+        <w:t>results</w:t>
+      </w:r>
+      <w:proofErr w:type="gramEnd"/>
     </w:p>
     <w:p>
       <w:pPr>
@@ -163,7 +215,15 @@
         </w:numPr>
       </w:pPr>
       <w:r>
-        <w:t xml:space="preserve">Tried early stopping </w:t>
+        <w:t xml:space="preserve">Tried early </w:t>
+      </w:r>
+      <w:proofErr w:type="gramStart"/>
+      <w:r>
+        <w:t>stopping</w:t>
+      </w:r>
+      <w:proofErr w:type="gramEnd"/>
+      <w:r>
+        <w:t xml:space="preserve"> </w:t>
       </w:r>
     </w:p>
     <w:p>
@@ -175,8 +235,13 @@
         </w:numPr>
       </w:pPr>
       <w:r>
-        <w:t>Didn't make any difference to the results</w:t>
-      </w:r>
+        <w:t xml:space="preserve">Didn't make any difference to the </w:t>
+      </w:r>
+      <w:proofErr w:type="gramStart"/>
+      <w:r>
+        <w:t>results</w:t>
+      </w:r>
+      <w:proofErr w:type="gramEnd"/>
     </w:p>
     <w:p>
       <w:pPr>
@@ -199,8 +264,13 @@
         </w:numPr>
       </w:pPr>
       <w:r>
-        <w:t>Created standard subgraph of 1k nodes</w:t>
-      </w:r>
+        <w:t xml:space="preserve">Created standard subgraph of 1k </w:t>
+      </w:r>
+      <w:proofErr w:type="gramStart"/>
+      <w:r>
+        <w:t>nodes</w:t>
+      </w:r>
+      <w:proofErr w:type="gramEnd"/>
     </w:p>
     <w:p>
       <w:pPr>
@@ -211,7 +281,15 @@
         </w:numPr>
       </w:pPr>
       <w:r>
-        <w:t xml:space="preserve">Sorted out data for evaluating comparison </w:t>
+        <w:t xml:space="preserve">Sorted out data for evaluating </w:t>
+      </w:r>
+      <w:proofErr w:type="gramStart"/>
+      <w:r>
+        <w:t>comparison</w:t>
+      </w:r>
+      <w:proofErr w:type="gramEnd"/>
+      <w:r>
+        <w:t xml:space="preserve"> </w:t>
       </w:r>
     </w:p>
     <w:p>
@@ -223,7 +301,15 @@
         </w:numPr>
       </w:pPr>
       <w:r>
-        <w:t xml:space="preserve">Implemented GNN on this </w:t>
+        <w:t xml:space="preserve">Implemented GNN on </w:t>
+      </w:r>
+      <w:proofErr w:type="gramStart"/>
+      <w:r>
+        <w:t>this</w:t>
+      </w:r>
+      <w:proofErr w:type="gramEnd"/>
+      <w:r>
+        <w:t xml:space="preserve"> </w:t>
       </w:r>
     </w:p>
     <w:p>
@@ -235,8 +321,13 @@
         </w:numPr>
       </w:pPr>
       <w:r>
-        <w:t>Implemented MF on this</w:t>
-      </w:r>
+        <w:t xml:space="preserve">Implemented MF on </w:t>
+      </w:r>
+      <w:proofErr w:type="gramStart"/>
+      <w:r>
+        <w:t>this</w:t>
+      </w:r>
+      <w:proofErr w:type="gramEnd"/>
     </w:p>
     <w:p>
       <w:pPr>
@@ -265,8 +356,13 @@
         </w:numPr>
       </w:pPr>
       <w:r>
-        <w:t>Discussed my approach to comparing and combining them</w:t>
-      </w:r>
+        <w:t xml:space="preserve">Discussed my approach to comparing and combining </w:t>
+      </w:r>
+      <w:proofErr w:type="gramStart"/>
+      <w:r>
+        <w:t>them</w:t>
+      </w:r>
+      <w:proofErr w:type="gramEnd"/>
     </w:p>
     <w:p>
       <w:pPr>
@@ -277,8 +373,13 @@
         </w:numPr>
       </w:pPr>
       <w:r>
-        <w:t>Can go ahead with it</w:t>
-      </w:r>
+        <w:t xml:space="preserve">Can go ahead with </w:t>
+      </w:r>
+      <w:proofErr w:type="gramStart"/>
+      <w:r>
+        <w:t>it</w:t>
+      </w:r>
+      <w:proofErr w:type="gramEnd"/>
     </w:p>
     <w:p>
       <w:pPr>
@@ -292,8 +393,13 @@
         <w:t xml:space="preserve">Should also look into </w:t>
       </w:r>
       <w:r>
-        <w:t>Formatting ABC as a classification problem</w:t>
-      </w:r>
+        <w:t xml:space="preserve">Formatting ABC as a classification </w:t>
+      </w:r>
+      <w:proofErr w:type="gramStart"/>
+      <w:r>
+        <w:t>problem</w:t>
+      </w:r>
+      <w:proofErr w:type="gramEnd"/>
     </w:p>
     <w:p>
       <w:pPr>
@@ -316,8 +422,13 @@
         </w:numPr>
       </w:pPr>
       <w:r>
-        <w:t>I should look into why the system is not performing</w:t>
-      </w:r>
+        <w:t xml:space="preserve">I should look into why the system is not </w:t>
+      </w:r>
+      <w:proofErr w:type="gramStart"/>
+      <w:r>
+        <w:t>performing</w:t>
+      </w:r>
+      <w:proofErr w:type="gramEnd"/>
     </w:p>
     <w:p>
       <w:pPr>
@@ -345,8 +456,13 @@
         </w:numPr>
       </w:pPr>
       <w:r>
-        <w:t>Make simple “obvious” graph to see if the system can perform on that</w:t>
-      </w:r>
+        <w:t xml:space="preserve">Make simple “obvious” graph to see if the system can perform on </w:t>
+      </w:r>
+      <w:proofErr w:type="gramStart"/>
+      <w:r>
+        <w:t>that</w:t>
+      </w:r>
+      <w:proofErr w:type="gramEnd"/>
     </w:p>
     <w:p>
       <w:pPr>
@@ -357,8 +473,13 @@
         </w:numPr>
       </w:pPr>
       <w:r>
-        <w:t>Finish making current comparison system</w:t>
-      </w:r>
+        <w:t xml:space="preserve">Finish making current comparison </w:t>
+      </w:r>
+      <w:proofErr w:type="gramStart"/>
+      <w:r>
+        <w:t>system</w:t>
+      </w:r>
+      <w:proofErr w:type="gramEnd"/>
     </w:p>
     <w:p>
       <w:pPr>
@@ -369,8 +490,13 @@
         </w:numPr>
       </w:pPr>
       <w:r>
-        <w:t>Keep writing dissertation</w:t>
-      </w:r>
+        <w:t xml:space="preserve">Keep writing </w:t>
+      </w:r>
+      <w:proofErr w:type="gramStart"/>
+      <w:r>
+        <w:t>dissertation</w:t>
+      </w:r>
+      <w:proofErr w:type="gramEnd"/>
     </w:p>
     <w:sectPr>
       <w:pgSz w:w="11906" w:h="16838"/>

</xml_diff>